<commit_message>
Modified Interventions tab to display incremental or cumulative change and added Figure button
git-svn-id: svn://192.168.0.80/muiApps/Trunk/Asmita@266 5305ae0c-0cd9-424f-b575-fb45b188e99a
</commit_message>
<xml_diff>
--- a/Training exercise/Training exercise-Southampton/ASMITA exercise instructions.docx
+++ b/Training exercise/Training exercise-Southampton/ASMITA exercise instructions.docx
@@ -20,9 +20,6 @@
     <w:p>
       <w:pPr>
         <w:pStyle w:val="Heading2"/>
-        <w:rPr>
-          <w:rFonts w:hint="eastAsia"/>
-        </w:rPr>
       </w:pPr>
       <w:r>
         <w:t>Getting ready</w:t>
@@ -83,9 +80,6 @@
     <w:p>
       <w:pPr>
         <w:pStyle w:val="Heading2"/>
-        <w:rPr>
-          <w:rFonts w:hint="eastAsia"/>
-        </w:rPr>
       </w:pPr>
       <w:r>
         <w:t>Exercis</w:t>
@@ -288,9 +282,6 @@
     <w:p>
       <w:pPr>
         <w:pStyle w:val="Heading2"/>
-        <w:rPr>
-          <w:rFonts w:hint="eastAsia"/>
-        </w:rPr>
       </w:pPr>
       <w:r>
         <w:t>Exercise</w:t>
@@ -350,9 +341,6 @@
     <w:p>
       <w:pPr>
         <w:pStyle w:val="Heading3"/>
-        <w:rPr>
-          <w:rFonts w:hint="eastAsia"/>
-        </w:rPr>
       </w:pPr>
       <w:r>
         <w:t>Model setup</w:t>
@@ -431,9 +419,6 @@
     <w:p>
       <w:pPr>
         <w:pStyle w:val="Heading3"/>
-        <w:rPr>
-          <w:rFonts w:hint="eastAsia"/>
-        </w:rPr>
       </w:pPr>
       <w:r>
         <w:t>Interventions</w:t>
@@ -495,13 +480,15 @@
     <w:p>
       <w:pPr>
         <w:pStyle w:val="Heading3"/>
-        <w:rPr>
-          <w:rFonts w:hint="eastAsia"/>
-        </w:rPr>
-      </w:pPr>
-      <w:r>
-        <w:t>Cases to be examined</w:t>
-      </w:r>
+      </w:pPr>
+      <w:r>
+        <w:t xml:space="preserve">Cases to be </w:t>
+      </w:r>
+      <w:proofErr w:type="gramStart"/>
+      <w:r>
+        <w:t>examined</w:t>
+      </w:r>
+      <w:proofErr w:type="gramEnd"/>
     </w:p>
     <w:p>
       <w:r>
@@ -618,7 +605,28 @@
         <w:t>3</w:t>
       </w:r>
       <w:r>
-        <w:t xml:space="preserve">0. The reclamation occupies 20ha of the tidal flat and reduce the tidal prism by 0.5Mm3. </w:t>
+        <w:t xml:space="preserve">0. The reclamation occupies 20ha of the tidal flat and reduce the tidal prism by </w:t>
+      </w:r>
+      <w:r>
+        <w:t>500,</w:t>
+      </w:r>
+      <w:r>
+        <w:t>000</w:t>
+      </w:r>
+      <w:r>
+        <w:t> </w:t>
+      </w:r>
+      <w:r>
+        <w:t>m</w:t>
+      </w:r>
+      <w:r>
+        <w:rPr>
+          <w:vertAlign w:val="superscript"/>
+        </w:rPr>
+        <w:t>3</w:t>
+      </w:r>
+      <w:r>
+        <w:t xml:space="preserve">. </w:t>
       </w:r>
     </w:p>
     <w:bookmarkEnd w:id="0"/>
@@ -743,7 +751,7 @@
       <w:pPr>
         <w:spacing w:after="160"/>
         <w:rPr>
-          <w:rFonts w:asciiTheme="majorHAnsi" w:eastAsiaTheme="majorEastAsia" w:hAnsiTheme="majorHAnsi" w:cstheme="majorBidi" w:hint="eastAsia"/>
+          <w:rFonts w:asciiTheme="majorHAnsi" w:eastAsiaTheme="majorEastAsia" w:hAnsiTheme="majorHAnsi" w:cstheme="majorBidi"/>
           <w:b/>
           <w:bCs/>
           <w:color w:val="0F4A7F" w:themeColor="text1"/>
@@ -764,9 +772,6 @@
     <w:p>
       <w:pPr>
         <w:pStyle w:val="Heading1"/>
-        <w:rPr>
-          <w:rFonts w:hint="eastAsia"/>
-        </w:rPr>
       </w:pPr>
       <w:r>
         <w:lastRenderedPageBreak/>
@@ -798,12 +803,14 @@
       <w:r>
         <w:t xml:space="preserve">dstoolbox: </w:t>
       </w:r>
+      <w:proofErr w:type="spellStart"/>
       <w:r>
         <w:rPr>
           <w:color w:val="2A659C" w:themeColor="accent6"/>
         </w:rPr>
         <w:t>dstoolbox.mltbx</w:t>
       </w:r>
+      <w:proofErr w:type="spellEnd"/>
     </w:p>
     <w:p>
       <w:pPr>
@@ -814,12 +821,14 @@
       <w:r>
         <w:t xml:space="preserve">muitoolbox: </w:t>
       </w:r>
+      <w:proofErr w:type="spellStart"/>
       <w:r>
         <w:rPr>
           <w:color w:val="2A659C" w:themeColor="accent6"/>
         </w:rPr>
         <w:t>muitoolbox.mltbx</w:t>
       </w:r>
+      <w:proofErr w:type="spellEnd"/>
     </w:p>
     <w:p>
       <w:pPr>
@@ -830,6 +839,7 @@
       <w:r>
         <w:t xml:space="preserve">The App file: </w:t>
       </w:r>
+      <w:proofErr w:type="spellStart"/>
       <w:r>
         <w:rPr>
           <w:color w:val="2A659C" w:themeColor="accent6"/>
@@ -842,13 +852,11 @@
         </w:rPr>
         <w:t>.mlappinstall</w:t>
       </w:r>
+      <w:proofErr w:type="spellEnd"/>
     </w:p>
     <w:p>
       <w:pPr>
         <w:pStyle w:val="Heading3"/>
-        <w:rPr>
-          <w:rFonts w:hint="eastAsia"/>
-        </w:rPr>
       </w:pPr>
       <w:bookmarkStart w:id="5" w:name="_Toc88204761"/>
       <w:r>
@@ -868,7 +876,15 @@
         <w:t>Add-Ons&gt;Manage Add-Ons</w:t>
       </w:r>
       <w:r>
-        <w:t xml:space="preserve"> option on the Home tab of Matlab</w:t>
+        <w:t xml:space="preserve"> option on the </w:t>
+      </w:r>
+      <w:proofErr w:type="gramStart"/>
+      <w:r>
+        <w:t>Home</w:t>
+      </w:r>
+      <w:proofErr w:type="gramEnd"/>
+      <w:r>
+        <w:t xml:space="preserve"> tab of Matlab</w:t>
       </w:r>
       <w:r>
         <w:rPr>
@@ -881,7 +897,15 @@
       </w:r>
       <w:bookmarkStart w:id="6" w:name="_Hlk71991866"/>
       <w:r>
-        <w:t xml:space="preserve">Alternatively, right-click the mouse on the ‘mltbx’ files and select install. </w:t>
+        <w:t>Alternatively, right-click the mouse on the ‘</w:t>
+      </w:r>
+      <w:proofErr w:type="spellStart"/>
+      <w:r>
+        <w:t>mltbx</w:t>
+      </w:r>
+      <w:proofErr w:type="spellEnd"/>
+      <w:r>
+        <w:t xml:space="preserve">’ files and select install. </w:t>
       </w:r>
       <w:bookmarkEnd w:id="6"/>
       <w:r>
@@ -901,9 +925,6 @@
     <w:p>
       <w:pPr>
         <w:pStyle w:val="Heading3"/>
-        <w:rPr>
-          <w:rFonts w:hint="eastAsia"/>
-        </w:rPr>
       </w:pPr>
       <w:bookmarkStart w:id="7" w:name="_Toc88204762"/>
       <w:r>
@@ -922,7 +943,23 @@
     </w:p>
     <w:p>
       <w:r>
-        <w:t>The App is installed using the Install Apps button on the APPS tab in Matlab™. Alternatively, right-click the mouse on the ‘mlappinstall’ file and select install. Again all the folder paths are initialised upon installation and the location of the code is handled by Matlab™.</w:t>
+        <w:t>The App is installed using the Install Apps button on the APPS tab in Matlab™. Alternatively, right-click the mouse on the ‘</w:t>
+      </w:r>
+      <w:proofErr w:type="spellStart"/>
+      <w:r>
+        <w:t>mlappinstall</w:t>
+      </w:r>
+      <w:proofErr w:type="spellEnd"/>
+      <w:r>
+        <w:t xml:space="preserve">’ file and select install. </w:t>
+      </w:r>
+      <w:proofErr w:type="gramStart"/>
+      <w:r>
+        <w:t>Again</w:t>
+      </w:r>
+      <w:proofErr w:type="gramEnd"/>
+      <w:r>
+        <w:t xml:space="preserve"> all the folder paths are initialised upon installation and the location of the code is handled by Matlab™.</w:t>
       </w:r>
     </w:p>
     <w:p>
@@ -943,9 +980,6 @@
     <w:p>
       <w:pPr>
         <w:pStyle w:val="Heading3"/>
-        <w:rPr>
-          <w:rFonts w:hint="eastAsia"/>
-        </w:rPr>
       </w:pPr>
       <w:bookmarkStart w:id="8" w:name="_Toc88204763"/>
       <w:r>
@@ -1196,7 +1230,7 @@
     <w:pPr>
       <w:jc w:val="right"/>
       <w:rPr>
-        <w:rFonts w:asciiTheme="majorHAnsi" w:hAnsiTheme="majorHAnsi" w:hint="eastAsia"/>
+        <w:rFonts w:asciiTheme="majorHAnsi" w:hAnsiTheme="majorHAnsi"/>
         <w:sz w:val="24"/>
         <w:szCs w:val="24"/>
       </w:rPr>
@@ -1214,7 +1248,7 @@
     <w:pPr>
       <w:jc w:val="right"/>
       <w:rPr>
-        <w:rFonts w:asciiTheme="majorHAnsi" w:hAnsiTheme="majorHAnsi" w:hint="eastAsia"/>
+        <w:rFonts w:asciiTheme="majorHAnsi" w:hAnsiTheme="majorHAnsi"/>
         <w:sz w:val="18"/>
         <w:szCs w:val="18"/>
       </w:rPr>

</xml_diff>